<commit_message>
added iteration 3 FPA, and put other documents under version control
</commit_message>
<xml_diff>
--- a/Documents/ProjectPlan.docx
+++ b/Documents/ProjectPlan.docx
@@ -4676,63 +4676,63 @@
           <w:szCs w:val="24"/>
           <w:rtl w:val="0"/>
         </w:rPr>
-        <w:t xml:space="preserve">- 3 (team member, team leader, administrator)</w:t>
-      </w:r>
-    </w:p>
-    <w:p>
-      <w:pPr>
-        <w:contextualSpacing w:val="0"/>
-      </w:pPr>
-      <w:r>
-        <w:rPr>
-          <w:rFonts w:ascii="Times New Roman" w:cs="Times New Roman" w:eastAsia="Times New Roman" w:hAnsi="Times New Roman"/>
-          <w:sz w:val="24"/>
-          <w:szCs w:val="24"/>
-          <w:rtl w:val="0"/>
-        </w:rPr>
-        <w:t xml:space="preserve">EO (External Outputs) - 1 (suggested process model)</w:t>
-      </w:r>
-    </w:p>
-    <w:p>
-      <w:pPr>
-        <w:contextualSpacing w:val="0"/>
-      </w:pPr>
-      <w:r>
-        <w:rPr>
-          <w:rFonts w:ascii="Times New Roman" w:cs="Times New Roman" w:eastAsia="Times New Roman" w:hAnsi="Times New Roman"/>
-          <w:sz w:val="24"/>
-          <w:szCs w:val="24"/>
-          <w:rtl w:val="0"/>
-        </w:rPr>
-        <w:t xml:space="preserve">EI (External Inquiry) -  (view projects, )</w:t>
-      </w:r>
-    </w:p>
-    <w:p>
-      <w:pPr>
-        <w:contextualSpacing w:val="0"/>
-      </w:pPr>
-      <w:r>
-        <w:rPr>
-          <w:rFonts w:ascii="Times New Roman" w:cs="Times New Roman" w:eastAsia="Times New Roman" w:hAnsi="Times New Roman"/>
-          <w:sz w:val="24"/>
-          <w:szCs w:val="24"/>
-          <w:rtl w:val="0"/>
-        </w:rPr>
-        <w:t xml:space="preserve">ILF  (Internal Logic Files) - 2 (team member RDB table, team leader RDB table, administrator RDB tabler)</w:t>
-      </w:r>
-    </w:p>
-    <w:p>
-      <w:pPr>
-        <w:contextualSpacing w:val="0"/>
-      </w:pPr>
-      <w:r>
-        <w:rPr>
-          <w:rFonts w:ascii="Times New Roman" w:cs="Times New Roman" w:eastAsia="Times New Roman" w:hAnsi="Times New Roman"/>
-          <w:sz w:val="24"/>
-          <w:szCs w:val="24"/>
-          <w:rtl w:val="0"/>
-        </w:rPr>
-        <w:t xml:space="preserve">ELF (External Interface Files) - 0 (none of the data is being exchanges with other systems</w:t>
+        <w:t xml:space="preserve">- 3 (assign roles, demote leaders, approve events)</w:t>
+      </w:r>
+    </w:p>
+    <w:p>
+      <w:pPr>
+        <w:contextualSpacing w:val="0"/>
+      </w:pPr>
+      <w:r>
+        <w:rPr>
+          <w:rFonts w:ascii="Times New Roman" w:cs="Times New Roman" w:eastAsia="Times New Roman" w:hAnsi="Times New Roman"/>
+          <w:sz w:val="24"/>
+          <w:szCs w:val="24"/>
+          <w:rtl w:val="0"/>
+        </w:rPr>
+        <w:t xml:space="preserve">EO (External Outputs) - 1 (Calendar view)</w:t>
+      </w:r>
+    </w:p>
+    <w:p>
+      <w:pPr>
+        <w:contextualSpacing w:val="0"/>
+      </w:pPr>
+      <w:r>
+        <w:rPr>
+          <w:rFonts w:ascii="Times New Roman" w:cs="Times New Roman" w:eastAsia="Times New Roman" w:hAnsi="Times New Roman"/>
+          <w:sz w:val="24"/>
+          <w:szCs w:val="24"/>
+          <w:rtl w:val="0"/>
+        </w:rPr>
+        <w:t xml:space="preserve">EI (External Inquiry) -  2 (view roles/responsibilities, view members)</w:t>
+      </w:r>
+    </w:p>
+    <w:p>
+      <w:pPr>
+        <w:contextualSpacing w:val="0"/>
+      </w:pPr>
+      <w:r>
+        <w:rPr>
+          <w:rFonts w:ascii="Times New Roman" w:cs="Times New Roman" w:eastAsia="Times New Roman" w:hAnsi="Times New Roman"/>
+          <w:sz w:val="24"/>
+          <w:szCs w:val="24"/>
+          <w:rtl w:val="0"/>
+        </w:rPr>
+        <w:t xml:space="preserve">ILF  (Internal Logic Files) - 2 (ProjectUser Table, Project Calendar Table)</w:t>
+      </w:r>
+    </w:p>
+    <w:p>
+      <w:pPr>
+        <w:contextualSpacing w:val="0"/>
+      </w:pPr>
+      <w:r>
+        <w:rPr>
+          <w:rFonts w:ascii="Times New Roman" w:cs="Times New Roman" w:eastAsia="Times New Roman" w:hAnsi="Times New Roman"/>
+          <w:sz w:val="24"/>
+          <w:szCs w:val="24"/>
+          <w:rtl w:val="0"/>
+        </w:rPr>
+        <w:t xml:space="preserve">ELF (External Interface Files) - 0 (none of the data is being exchanges with other systems)</w:t>
       </w:r>
     </w:p>
     <w:p>
@@ -5078,36 +5078,36 @@
                 <w:szCs w:val="24"/>
                 <w:rtl w:val="0"/>
               </w:rPr>
-              <w:t xml:space="preserve">0</w:t>
-            </w:r>
-          </w:p>
-        </w:tc>
-        <w:tc>
-          <w:tcPr>
-            <w:tcBorders>
-              <w:bottom w:color="000000" w:space="0" w:sz="8" w:val="single"/>
-              <w:right w:color="000000" w:space="0" w:sz="8" w:val="single"/>
-            </w:tcBorders>
-            <w:tcMar>
-              <w:top w:w="100.0" w:type="dxa"/>
-              <w:left w:w="100.0" w:type="dxa"/>
-              <w:bottom w:w="100.0" w:type="dxa"/>
-              <w:right w:w="100.0" w:type="dxa"/>
-            </w:tcMar>
-          </w:tcPr>
-          <w:p>
-            <w:pPr>
-              <w:contextualSpacing w:val="0"/>
-              <w:jc w:val="center"/>
-            </w:pPr>
-            <w:r>
-              <w:rPr>
-                <w:rFonts w:ascii="Times New Roman" w:cs="Times New Roman" w:eastAsia="Times New Roman" w:hAnsi="Times New Roman"/>
-                <w:sz w:val="24"/>
-                <w:szCs w:val="24"/>
-                <w:rtl w:val="0"/>
-              </w:rPr>
-              <w:t xml:space="preserve">4</w:t>
+              <w:t xml:space="preserve">1</w:t>
+            </w:r>
+          </w:p>
+        </w:tc>
+        <w:tc>
+          <w:tcPr>
+            <w:tcBorders>
+              <w:bottom w:color="000000" w:space="0" w:sz="8" w:val="single"/>
+              <w:right w:color="000000" w:space="0" w:sz="8" w:val="single"/>
+            </w:tcBorders>
+            <w:tcMar>
+              <w:top w:w="100.0" w:type="dxa"/>
+              <w:left w:w="100.0" w:type="dxa"/>
+              <w:bottom w:w="100.0" w:type="dxa"/>
+              <w:right w:w="100.0" w:type="dxa"/>
+            </w:tcMar>
+          </w:tcPr>
+          <w:p>
+            <w:pPr>
+              <w:contextualSpacing w:val="0"/>
+              <w:jc w:val="center"/>
+            </w:pPr>
+            <w:r>
+              <w:rPr>
+                <w:rFonts w:ascii="Times New Roman" w:cs="Times New Roman" w:eastAsia="Times New Roman" w:hAnsi="Times New Roman"/>
+                <w:sz w:val="24"/>
+                <w:szCs w:val="24"/>
+                <w:rtl w:val="0"/>
+              </w:rPr>
+              <w:t xml:space="preserve">5</w:t>
             </w:r>
           </w:p>
         </w:tc>
@@ -5289,7 +5289,7 @@
                 <w:szCs w:val="24"/>
                 <w:rtl w:val="0"/>
               </w:rPr>
-              <w:t xml:space="preserve">5</w:t>
+              <w:t xml:space="preserve">10</w:t>
             </w:r>
           </w:p>
         </w:tc>
@@ -5417,7 +5417,70 @@
           <w:szCs w:val="24"/>
           <w:rtl w:val="0"/>
         </w:rPr>
-        <w:tab/>
+        <w:t xml:space="preserve">FPA=3*3+1*5+2*3+2*10+0*7</w:t>
+      </w:r>
+    </w:p>
+    <w:p>
+      <w:pPr>
+        <w:contextualSpacing w:val="0"/>
+      </w:pPr>
+      <w:r>
+        <w:rPr>
+          <w:rFonts w:ascii="Times New Roman" w:cs="Times New Roman" w:eastAsia="Times New Roman" w:hAnsi="Times New Roman"/>
+          <w:sz w:val="24"/>
+          <w:szCs w:val="24"/>
+          <w:rtl w:val="0"/>
+        </w:rPr>
+        <w:t xml:space="preserve">We are estimating that each function point is equivalent to 4 hours of work in ASP.NET.</w:t>
+      </w:r>
+    </w:p>
+    <w:p>
+      <w:pPr>
+        <w:contextualSpacing w:val="0"/>
+      </w:pPr>
+      <w:r>
+        <w:rPr>
+          <w:rFonts w:ascii="Times New Roman" w:cs="Times New Roman" w:eastAsia="Times New Roman" w:hAnsi="Times New Roman"/>
+          <w:sz w:val="24"/>
+          <w:szCs w:val="24"/>
+          <w:rtl w:val="0"/>
+        </w:rPr>
+        <w:t xml:space="preserve">40*4=</w:t>
+      </w:r>
+      <w:r>
+        <w:rPr>
+          <w:rFonts w:ascii="Times New Roman" w:cs="Times New Roman" w:eastAsia="Times New Roman" w:hAnsi="Times New Roman"/>
+          <w:b w:val="1"/>
+          <w:sz w:val="24"/>
+          <w:szCs w:val="24"/>
+          <w:rtl w:val="0"/>
+        </w:rPr>
+        <w:t xml:space="preserve">160 hours of work</w:t>
+      </w:r>
+      <w:r>
+        <w:rPr>
+          <w:rtl w:val="0"/>
+        </w:rPr>
+      </w:r>
+    </w:p>
+    <w:p>
+      <w:pPr>
+        <w:contextualSpacing w:val="0"/>
+      </w:pPr>
+      <w:r>
+        <w:rPr>
+          <w:rtl w:val="0"/>
+        </w:rPr>
+      </w:r>
+    </w:p>
+    <w:p>
+      <w:pPr>
+        <w:contextualSpacing w:val="0"/>
+      </w:pPr>
+      <w:r>
+        <w:rPr>
+          <w:rtl w:val="0"/>
+        </w:rPr>
       </w:r>
     </w:p>
     <w:p>

</xml_diff>

<commit_message>
updated SRS to contain more views, and updated Project Plan for iteration #4 FPA (unfinished)
</commit_message>
<xml_diff>
--- a/Documents/ProjectPlan.docx
+++ b/Documents/ProjectPlan.docx
@@ -3761,7 +3761,7 @@
           <w:szCs w:val="24"/>
           <w:rtl w:val="0"/>
         </w:rPr>
-        <w:t xml:space="preserve">EQ (External Inquiry) - 2 (view projects)</w:t>
+        <w:t xml:space="preserve">EQ (External Inquiry) - 2 (leader profile, admin profile, member profile, join project)</w:t>
       </w:r>
     </w:p>
     <w:p>
@@ -4690,7 +4690,7 @@
           <w:szCs w:val="24"/>
           <w:rtl w:val="0"/>
         </w:rPr>
-        <w:t xml:space="preserve">EO (External Outputs) - 1 (Calendar view)</w:t>
+        <w:t xml:space="preserve">EO (External Outputs) - 1 (Calendar view, Edit members view, Change member roles view)</w:t>
       </w:r>
     </w:p>
     <w:p>
@@ -5457,12 +5457,801 @@
         </w:rPr>
         <w:t xml:space="preserve">160 hours of work</w:t>
       </w:r>
-      <w:r>
-        <w:rPr>
-          <w:rtl w:val="0"/>
-        </w:rPr>
-      </w:r>
-    </w:p>
+    </w:p>
+    <w:p>
+      <w:pPr>
+        <w:contextualSpacing w:val="0"/>
+      </w:pPr>
+      <w:r>
+        <w:rPr>
+          <w:rtl w:val="0"/>
+        </w:rPr>
+      </w:r>
+    </w:p>
+    <w:p>
+      <w:pPr>
+        <w:contextualSpacing w:val="0"/>
+      </w:pPr>
+      <w:r>
+        <w:rPr>
+          <w:rFonts w:ascii="Times New Roman" w:cs="Times New Roman" w:eastAsia="Times New Roman" w:hAnsi="Times New Roman"/>
+          <w:b w:val="1"/>
+          <w:sz w:val="24"/>
+          <w:szCs w:val="24"/>
+          <w:rtl w:val="0"/>
+        </w:rPr>
+        <w:t xml:space="preserve">Iteration #4:</w:t>
+      </w:r>
+    </w:p>
+    <w:p>
+      <w:pPr>
+        <w:contextualSpacing w:val="0"/>
+      </w:pPr>
+      <w:r>
+        <w:rPr>
+          <w:rtl w:val="0"/>
+        </w:rPr>
+      </w:r>
+    </w:p>
+    <w:p>
+      <w:pPr>
+        <w:contextualSpacing w:val="0"/>
+      </w:pPr>
+      <w:r>
+        <w:rPr>
+          <w:rFonts w:ascii="Times New Roman" w:cs="Times New Roman" w:eastAsia="Times New Roman" w:hAnsi="Times New Roman"/>
+          <w:sz w:val="24"/>
+          <w:szCs w:val="24"/>
+          <w:rtl w:val="0"/>
+        </w:rPr>
+        <w:t xml:space="preserve">Functions:</w:t>
+      </w:r>
+    </w:p>
+    <w:p>
+      <w:pPr>
+        <w:contextualSpacing w:val="0"/>
+      </w:pPr>
+      <w:r>
+        <w:rPr>
+          <w:rFonts w:ascii="Times New Roman" w:cs="Times New Roman" w:eastAsia="Times New Roman" w:hAnsi="Times New Roman"/>
+          <w:sz w:val="24"/>
+          <w:szCs w:val="24"/>
+          <w:rtl w:val="0"/>
+        </w:rPr>
+        <w:tab/>
+        <w:t xml:space="preserve">Forgot Password</w:t>
+      </w:r>
+    </w:p>
+    <w:p>
+      <w:pPr>
+        <w:contextualSpacing w:val="0"/>
+      </w:pPr>
+      <w:r>
+        <w:rPr>
+          <w:rFonts w:ascii="Times New Roman" w:cs="Times New Roman" w:eastAsia="Times New Roman" w:hAnsi="Times New Roman"/>
+          <w:sz w:val="24"/>
+          <w:szCs w:val="24"/>
+          <w:rtl w:val="0"/>
+        </w:rPr>
+        <w:tab/>
+        <w:t xml:space="preserve">Alert boxes</w:t>
+      </w:r>
+    </w:p>
+    <w:p>
+      <w:pPr>
+        <w:contextualSpacing w:val="0"/>
+      </w:pPr>
+      <w:r>
+        <w:rPr>
+          <w:rFonts w:ascii="Times New Roman" w:cs="Times New Roman" w:eastAsia="Times New Roman" w:hAnsi="Times New Roman"/>
+          <w:sz w:val="24"/>
+          <w:szCs w:val="24"/>
+          <w:rtl w:val="0"/>
+        </w:rPr>
+        <w:tab/>
+        <w:t xml:space="preserve">Style</w:t>
+      </w:r>
+    </w:p>
+    <w:p>
+      <w:pPr>
+        <w:contextualSpacing w:val="0"/>
+      </w:pPr>
+      <w:r>
+        <w:rPr>
+          <w:rtl w:val="0"/>
+        </w:rPr>
+      </w:r>
+    </w:p>
+    <w:p>
+      <w:pPr>
+        <w:contextualSpacing w:val="0"/>
+      </w:pPr>
+      <w:r>
+        <w:rPr>
+          <w:rFonts w:ascii="Times New Roman" w:cs="Times New Roman" w:eastAsia="Times New Roman" w:hAnsi="Times New Roman"/>
+          <w:sz w:val="24"/>
+          <w:szCs w:val="24"/>
+          <w:rtl w:val="0"/>
+        </w:rPr>
+        <w:t xml:space="preserve">EI (External Inputs)</w:t>
+      </w:r>
+      <w:r>
+        <w:rPr>
+          <w:rFonts w:ascii="Times New Roman" w:cs="Times New Roman" w:eastAsia="Times New Roman" w:hAnsi="Times New Roman"/>
+          <w:b w:val="1"/>
+          <w:sz w:val="24"/>
+          <w:szCs w:val="24"/>
+          <w:rtl w:val="0"/>
+        </w:rPr>
+        <w:t xml:space="preserve"> </w:t>
+      </w:r>
+      <w:r>
+        <w:rPr>
+          <w:rFonts w:ascii="Times New Roman" w:cs="Times New Roman" w:eastAsia="Times New Roman" w:hAnsi="Times New Roman"/>
+          <w:sz w:val="24"/>
+          <w:szCs w:val="24"/>
+          <w:rtl w:val="0"/>
+        </w:rPr>
+        <w:t xml:space="preserve">- 2 (forgetful user, user confirming alert actions)</w:t>
+      </w:r>
+    </w:p>
+    <w:p>
+      <w:pPr>
+        <w:contextualSpacing w:val="0"/>
+      </w:pPr>
+      <w:r>
+        <w:rPr>
+          <w:rFonts w:ascii="Times New Roman" w:cs="Times New Roman" w:eastAsia="Times New Roman" w:hAnsi="Times New Roman"/>
+          <w:sz w:val="24"/>
+          <w:szCs w:val="24"/>
+          <w:rtl w:val="0"/>
+        </w:rPr>
+        <w:t xml:space="preserve">EO (External Outputs) - 0 (no reports are formed from incoming data)</w:t>
+      </w:r>
+    </w:p>
+    <w:p>
+      <w:pPr>
+        <w:contextualSpacing w:val="0"/>
+      </w:pPr>
+      <w:r>
+        <w:rPr>
+          <w:rFonts w:ascii="Times New Roman" w:cs="Times New Roman" w:eastAsia="Times New Roman" w:hAnsi="Times New Roman"/>
+          <w:sz w:val="24"/>
+          <w:szCs w:val="24"/>
+          <w:rtl w:val="0"/>
+        </w:rPr>
+        <w:t xml:space="preserve">EI (External Inquiry) -  3 (return user password, forgot password view, alert boxes)</w:t>
+      </w:r>
+    </w:p>
+    <w:p>
+      <w:pPr>
+        <w:contextualSpacing w:val="0"/>
+      </w:pPr>
+      <w:r>
+        <w:rPr>
+          <w:rFonts w:ascii="Times New Roman" w:cs="Times New Roman" w:eastAsia="Times New Roman" w:hAnsi="Times New Roman"/>
+          <w:sz w:val="24"/>
+          <w:szCs w:val="24"/>
+          <w:rtl w:val="0"/>
+        </w:rPr>
+        <w:t xml:space="preserve">ILF  (Internal Logic Files) - 0 (no new data is needed)</w:t>
+      </w:r>
+    </w:p>
+    <w:p>
+      <w:pPr>
+        <w:contextualSpacing w:val="0"/>
+      </w:pPr>
+      <w:r>
+        <w:rPr>
+          <w:rFonts w:ascii="Times New Roman" w:cs="Times New Roman" w:eastAsia="Times New Roman" w:hAnsi="Times New Roman"/>
+          <w:sz w:val="24"/>
+          <w:szCs w:val="24"/>
+          <w:rtl w:val="0"/>
+        </w:rPr>
+        <w:t xml:space="preserve">ELF (External Interface Files) - 0 (none of the data is being exchanges with other systems)</w:t>
+      </w:r>
+    </w:p>
+    <w:p>
+      <w:pPr>
+        <w:contextualSpacing w:val="0"/>
+      </w:pPr>
+      <w:r>
+        <w:rPr>
+          <w:rtl w:val="0"/>
+        </w:rPr>
+      </w:r>
+    </w:p>
+    <w:p>
+      <w:pPr>
+        <w:contextualSpacing w:val="0"/>
+      </w:pPr>
+      <w:r>
+        <w:rPr>
+          <w:rtl w:val="0"/>
+        </w:rPr>
+      </w:r>
+    </w:p>
+    <w:tbl>
+      <w:tblPr>
+        <w:tblStyle w:val="Table6"/>
+        <w:bidi w:val="0"/>
+        <w:tblW w:w="9345.0" w:type="dxa"/>
+        <w:jc w:val="left"/>
+        <w:tblBorders>
+          <w:top w:color="000000" w:space="0" w:sz="6" w:val="single"/>
+          <w:left w:color="000000" w:space="0" w:sz="6" w:val="single"/>
+          <w:bottom w:color="000000" w:space="0" w:sz="6" w:val="single"/>
+          <w:right w:color="000000" w:space="0" w:sz="6" w:val="single"/>
+          <w:insideH w:color="000000" w:space="0" w:sz="6" w:val="single"/>
+          <w:insideV w:color="000000" w:space="0" w:sz="6" w:val="single"/>
+        </w:tblBorders>
+        <w:tblLayout w:type="fixed"/>
+        <w:tblLook w:val="0600"/>
+      </w:tblPr>
+      <w:tblGrid>
+        <w:gridCol w:w="3105"/>
+        <w:gridCol w:w="3135"/>
+        <w:gridCol w:w="3105"/>
+        <w:tblGridChange w:id="0">
+          <w:tblGrid>
+            <w:gridCol w:w="3105"/>
+            <w:gridCol w:w="3135"/>
+            <w:gridCol w:w="3105"/>
+          </w:tblGrid>
+        </w:tblGridChange>
+      </w:tblGrid>
+      <w:tr>
+        <w:tc>
+          <w:tcPr>
+            <w:tcBorders>
+              <w:top w:color="000000" w:space="0" w:sz="8" w:val="single"/>
+              <w:left w:color="000000" w:space="0" w:sz="8" w:val="single"/>
+              <w:bottom w:color="000000" w:space="0" w:sz="8" w:val="single"/>
+              <w:right w:color="000000" w:space="0" w:sz="8" w:val="single"/>
+            </w:tcBorders>
+            <w:tcMar>
+              <w:top w:w="100.0" w:type="dxa"/>
+              <w:left w:w="100.0" w:type="dxa"/>
+              <w:bottom w:w="100.0" w:type="dxa"/>
+              <w:right w:w="100.0" w:type="dxa"/>
+            </w:tcMar>
+          </w:tcPr>
+          <w:p>
+            <w:pPr>
+              <w:contextualSpacing w:val="0"/>
+              <w:jc w:val="center"/>
+            </w:pPr>
+            <w:r>
+              <w:rPr>
+                <w:rFonts w:ascii="Times New Roman" w:cs="Times New Roman" w:eastAsia="Times New Roman" w:hAnsi="Times New Roman"/>
+                <w:b w:val="1"/>
+                <w:sz w:val="24"/>
+                <w:szCs w:val="24"/>
+                <w:rtl w:val="0"/>
+              </w:rPr>
+              <w:t xml:space="preserve">Category</w:t>
+            </w:r>
+          </w:p>
+        </w:tc>
+        <w:tc>
+          <w:tcPr>
+            <w:tcBorders>
+              <w:top w:color="000000" w:space="0" w:sz="8" w:val="single"/>
+              <w:bottom w:color="000000" w:space="0" w:sz="8" w:val="single"/>
+              <w:right w:color="000000" w:space="0" w:sz="8" w:val="single"/>
+            </w:tcBorders>
+            <w:tcMar>
+              <w:top w:w="100.0" w:type="dxa"/>
+              <w:left w:w="100.0" w:type="dxa"/>
+              <w:bottom w:w="100.0" w:type="dxa"/>
+              <w:right w:w="100.0" w:type="dxa"/>
+            </w:tcMar>
+          </w:tcPr>
+          <w:p>
+            <w:pPr>
+              <w:contextualSpacing w:val="0"/>
+              <w:jc w:val="center"/>
+            </w:pPr>
+            <w:r>
+              <w:rPr>
+                <w:rFonts w:ascii="Times New Roman" w:cs="Times New Roman" w:eastAsia="Times New Roman" w:hAnsi="Times New Roman"/>
+                <w:b w:val="1"/>
+                <w:sz w:val="24"/>
+                <w:szCs w:val="24"/>
+                <w:rtl w:val="0"/>
+              </w:rPr>
+              <w:t xml:space="preserve">Multiplier</w:t>
+            </w:r>
+          </w:p>
+        </w:tc>
+        <w:tc>
+          <w:tcPr>
+            <w:tcBorders>
+              <w:top w:color="000000" w:space="0" w:sz="8" w:val="single"/>
+              <w:bottom w:color="000000" w:space="0" w:sz="8" w:val="single"/>
+              <w:right w:color="000000" w:space="0" w:sz="8" w:val="single"/>
+            </w:tcBorders>
+            <w:tcMar>
+              <w:top w:w="100.0" w:type="dxa"/>
+              <w:left w:w="100.0" w:type="dxa"/>
+              <w:bottom w:w="100.0" w:type="dxa"/>
+              <w:right w:w="100.0" w:type="dxa"/>
+            </w:tcMar>
+          </w:tcPr>
+          <w:p>
+            <w:pPr>
+              <w:contextualSpacing w:val="0"/>
+              <w:jc w:val="center"/>
+            </w:pPr>
+            <w:r>
+              <w:rPr>
+                <w:rFonts w:ascii="Times New Roman" w:cs="Times New Roman" w:eastAsia="Times New Roman" w:hAnsi="Times New Roman"/>
+                <w:b w:val="1"/>
+                <w:sz w:val="24"/>
+                <w:szCs w:val="24"/>
+                <w:rtl w:val="0"/>
+              </w:rPr>
+              <w:t xml:space="preserve">Weight</w:t>
+            </w:r>
+          </w:p>
+        </w:tc>
+      </w:tr>
+      <w:tr>
+        <w:tc>
+          <w:tcPr>
+            <w:tcBorders>
+              <w:left w:color="000000" w:space="0" w:sz="8" w:val="single"/>
+              <w:bottom w:color="000000" w:space="0" w:sz="8" w:val="single"/>
+              <w:right w:color="000000" w:space="0" w:sz="8" w:val="single"/>
+            </w:tcBorders>
+            <w:tcMar>
+              <w:top w:w="100.0" w:type="dxa"/>
+              <w:left w:w="100.0" w:type="dxa"/>
+              <w:bottom w:w="100.0" w:type="dxa"/>
+              <w:right w:w="100.0" w:type="dxa"/>
+            </w:tcMar>
+          </w:tcPr>
+          <w:p>
+            <w:pPr>
+              <w:contextualSpacing w:val="0"/>
+              <w:jc w:val="center"/>
+            </w:pPr>
+            <w:r>
+              <w:rPr>
+                <w:rFonts w:ascii="Times New Roman" w:cs="Times New Roman" w:eastAsia="Times New Roman" w:hAnsi="Times New Roman"/>
+                <w:b w:val="1"/>
+                <w:sz w:val="24"/>
+                <w:szCs w:val="24"/>
+                <w:rtl w:val="0"/>
+              </w:rPr>
+              <w:t xml:space="preserve">EI</w:t>
+            </w:r>
+          </w:p>
+        </w:tc>
+        <w:tc>
+          <w:tcPr>
+            <w:tcBorders>
+              <w:bottom w:color="000000" w:space="0" w:sz="8" w:val="single"/>
+              <w:right w:color="000000" w:space="0" w:sz="8" w:val="single"/>
+            </w:tcBorders>
+            <w:tcMar>
+              <w:top w:w="100.0" w:type="dxa"/>
+              <w:left w:w="100.0" w:type="dxa"/>
+              <w:bottom w:w="100.0" w:type="dxa"/>
+              <w:right w:w="100.0" w:type="dxa"/>
+            </w:tcMar>
+          </w:tcPr>
+          <w:p>
+            <w:pPr>
+              <w:contextualSpacing w:val="0"/>
+              <w:jc w:val="center"/>
+            </w:pPr>
+            <w:r>
+              <w:rPr>
+                <w:rFonts w:ascii="Times New Roman" w:cs="Times New Roman" w:eastAsia="Times New Roman" w:hAnsi="Times New Roman"/>
+                <w:sz w:val="24"/>
+                <w:szCs w:val="24"/>
+                <w:rtl w:val="0"/>
+              </w:rPr>
+              <w:t xml:space="preserve">2</w:t>
+            </w:r>
+          </w:p>
+        </w:tc>
+        <w:tc>
+          <w:tcPr>
+            <w:tcBorders>
+              <w:bottom w:color="000000" w:space="0" w:sz="8" w:val="single"/>
+              <w:right w:color="000000" w:space="0" w:sz="8" w:val="single"/>
+            </w:tcBorders>
+            <w:tcMar>
+              <w:top w:w="100.0" w:type="dxa"/>
+              <w:left w:w="100.0" w:type="dxa"/>
+              <w:bottom w:w="100.0" w:type="dxa"/>
+              <w:right w:w="100.0" w:type="dxa"/>
+            </w:tcMar>
+          </w:tcPr>
+          <w:p>
+            <w:pPr>
+              <w:contextualSpacing w:val="0"/>
+              <w:jc w:val="center"/>
+            </w:pPr>
+            <w:r>
+              <w:rPr>
+                <w:rFonts w:ascii="Times New Roman" w:cs="Times New Roman" w:eastAsia="Times New Roman" w:hAnsi="Times New Roman"/>
+                <w:sz w:val="24"/>
+                <w:szCs w:val="24"/>
+                <w:rtl w:val="0"/>
+              </w:rPr>
+              <w:t xml:space="preserve">3</w:t>
+            </w:r>
+          </w:p>
+        </w:tc>
+      </w:tr>
+      <w:tr>
+        <w:tc>
+          <w:tcPr>
+            <w:tcBorders>
+              <w:left w:color="000000" w:space="0" w:sz="8" w:val="single"/>
+              <w:bottom w:color="000000" w:space="0" w:sz="8" w:val="single"/>
+              <w:right w:color="000000" w:space="0" w:sz="8" w:val="single"/>
+            </w:tcBorders>
+            <w:tcMar>
+              <w:top w:w="100.0" w:type="dxa"/>
+              <w:left w:w="100.0" w:type="dxa"/>
+              <w:bottom w:w="100.0" w:type="dxa"/>
+              <w:right w:w="100.0" w:type="dxa"/>
+            </w:tcMar>
+          </w:tcPr>
+          <w:p>
+            <w:pPr>
+              <w:contextualSpacing w:val="0"/>
+              <w:jc w:val="center"/>
+            </w:pPr>
+            <w:r>
+              <w:rPr>
+                <w:rFonts w:ascii="Times New Roman" w:cs="Times New Roman" w:eastAsia="Times New Roman" w:hAnsi="Times New Roman"/>
+                <w:b w:val="1"/>
+                <w:sz w:val="24"/>
+                <w:szCs w:val="24"/>
+                <w:rtl w:val="0"/>
+              </w:rPr>
+              <w:t xml:space="preserve">EO</w:t>
+            </w:r>
+          </w:p>
+        </w:tc>
+        <w:tc>
+          <w:tcPr>
+            <w:tcBorders>
+              <w:bottom w:color="000000" w:space="0" w:sz="8" w:val="single"/>
+              <w:right w:color="000000" w:space="0" w:sz="8" w:val="single"/>
+            </w:tcBorders>
+            <w:tcMar>
+              <w:top w:w="100.0" w:type="dxa"/>
+              <w:left w:w="100.0" w:type="dxa"/>
+              <w:bottom w:w="100.0" w:type="dxa"/>
+              <w:right w:w="100.0" w:type="dxa"/>
+            </w:tcMar>
+          </w:tcPr>
+          <w:p>
+            <w:pPr>
+              <w:contextualSpacing w:val="0"/>
+              <w:jc w:val="center"/>
+            </w:pPr>
+            <w:r>
+              <w:rPr>
+                <w:rFonts w:ascii="Times New Roman" w:cs="Times New Roman" w:eastAsia="Times New Roman" w:hAnsi="Times New Roman"/>
+                <w:sz w:val="24"/>
+                <w:szCs w:val="24"/>
+                <w:rtl w:val="0"/>
+              </w:rPr>
+              <w:t xml:space="preserve">0</w:t>
+            </w:r>
+          </w:p>
+        </w:tc>
+        <w:tc>
+          <w:tcPr>
+            <w:tcBorders>
+              <w:bottom w:color="000000" w:space="0" w:sz="8" w:val="single"/>
+              <w:right w:color="000000" w:space="0" w:sz="8" w:val="single"/>
+            </w:tcBorders>
+            <w:tcMar>
+              <w:top w:w="100.0" w:type="dxa"/>
+              <w:left w:w="100.0" w:type="dxa"/>
+              <w:bottom w:w="100.0" w:type="dxa"/>
+              <w:right w:w="100.0" w:type="dxa"/>
+            </w:tcMar>
+          </w:tcPr>
+          <w:p>
+            <w:pPr>
+              <w:contextualSpacing w:val="0"/>
+              <w:jc w:val="center"/>
+            </w:pPr>
+            <w:r>
+              <w:rPr>
+                <w:rFonts w:ascii="Times New Roman" w:cs="Times New Roman" w:eastAsia="Times New Roman" w:hAnsi="Times New Roman"/>
+                <w:sz w:val="24"/>
+                <w:szCs w:val="24"/>
+                <w:rtl w:val="0"/>
+              </w:rPr>
+              <w:t xml:space="preserve">4</w:t>
+            </w:r>
+          </w:p>
+        </w:tc>
+      </w:tr>
+      <w:tr>
+        <w:tc>
+          <w:tcPr>
+            <w:tcBorders>
+              <w:left w:color="000000" w:space="0" w:sz="8" w:val="single"/>
+              <w:bottom w:color="000000" w:space="0" w:sz="8" w:val="single"/>
+              <w:right w:color="000000" w:space="0" w:sz="8" w:val="single"/>
+            </w:tcBorders>
+            <w:tcMar>
+              <w:top w:w="100.0" w:type="dxa"/>
+              <w:left w:w="100.0" w:type="dxa"/>
+              <w:bottom w:w="100.0" w:type="dxa"/>
+              <w:right w:w="100.0" w:type="dxa"/>
+            </w:tcMar>
+          </w:tcPr>
+          <w:p>
+            <w:pPr>
+              <w:contextualSpacing w:val="0"/>
+              <w:jc w:val="center"/>
+            </w:pPr>
+            <w:r>
+              <w:rPr>
+                <w:rFonts w:ascii="Times New Roman" w:cs="Times New Roman" w:eastAsia="Times New Roman" w:hAnsi="Times New Roman"/>
+                <w:b w:val="1"/>
+                <w:sz w:val="24"/>
+                <w:szCs w:val="24"/>
+                <w:rtl w:val="0"/>
+              </w:rPr>
+              <w:t xml:space="preserve">EQ</w:t>
+            </w:r>
+          </w:p>
+        </w:tc>
+        <w:tc>
+          <w:tcPr>
+            <w:tcBorders>
+              <w:bottom w:color="000000" w:space="0" w:sz="8" w:val="single"/>
+              <w:right w:color="000000" w:space="0" w:sz="8" w:val="single"/>
+            </w:tcBorders>
+            <w:tcMar>
+              <w:top w:w="100.0" w:type="dxa"/>
+              <w:left w:w="100.0" w:type="dxa"/>
+              <w:bottom w:w="100.0" w:type="dxa"/>
+              <w:right w:w="100.0" w:type="dxa"/>
+            </w:tcMar>
+          </w:tcPr>
+          <w:p>
+            <w:pPr>
+              <w:contextualSpacing w:val="0"/>
+              <w:jc w:val="center"/>
+            </w:pPr>
+            <w:r>
+              <w:rPr>
+                <w:rFonts w:ascii="Times New Roman" w:cs="Times New Roman" w:eastAsia="Times New Roman" w:hAnsi="Times New Roman"/>
+                <w:sz w:val="24"/>
+                <w:szCs w:val="24"/>
+                <w:rtl w:val="0"/>
+              </w:rPr>
+              <w:t xml:space="preserve">3</w:t>
+            </w:r>
+          </w:p>
+        </w:tc>
+        <w:tc>
+          <w:tcPr>
+            <w:tcBorders>
+              <w:bottom w:color="000000" w:space="0" w:sz="8" w:val="single"/>
+              <w:right w:color="000000" w:space="0" w:sz="8" w:val="single"/>
+            </w:tcBorders>
+            <w:tcMar>
+              <w:top w:w="100.0" w:type="dxa"/>
+              <w:left w:w="100.0" w:type="dxa"/>
+              <w:bottom w:w="100.0" w:type="dxa"/>
+              <w:right w:w="100.0" w:type="dxa"/>
+            </w:tcMar>
+          </w:tcPr>
+          <w:p>
+            <w:pPr>
+              <w:contextualSpacing w:val="0"/>
+              <w:jc w:val="center"/>
+            </w:pPr>
+            <w:r>
+              <w:rPr>
+                <w:rFonts w:ascii="Times New Roman" w:cs="Times New Roman" w:eastAsia="Times New Roman" w:hAnsi="Times New Roman"/>
+                <w:sz w:val="24"/>
+                <w:szCs w:val="24"/>
+                <w:rtl w:val="0"/>
+              </w:rPr>
+              <w:t xml:space="preserve">3</w:t>
+            </w:r>
+          </w:p>
+        </w:tc>
+      </w:tr>
+      <w:tr>
+        <w:tc>
+          <w:tcPr>
+            <w:tcBorders>
+              <w:left w:color="000000" w:space="0" w:sz="8" w:val="single"/>
+              <w:bottom w:color="000000" w:space="0" w:sz="8" w:val="single"/>
+              <w:right w:color="000000" w:space="0" w:sz="8" w:val="single"/>
+            </w:tcBorders>
+            <w:tcMar>
+              <w:top w:w="100.0" w:type="dxa"/>
+              <w:left w:w="100.0" w:type="dxa"/>
+              <w:bottom w:w="100.0" w:type="dxa"/>
+              <w:right w:w="100.0" w:type="dxa"/>
+            </w:tcMar>
+          </w:tcPr>
+          <w:p>
+            <w:pPr>
+              <w:contextualSpacing w:val="0"/>
+              <w:jc w:val="center"/>
+            </w:pPr>
+            <w:r>
+              <w:rPr>
+                <w:rFonts w:ascii="Times New Roman" w:cs="Times New Roman" w:eastAsia="Times New Roman" w:hAnsi="Times New Roman"/>
+                <w:b w:val="1"/>
+                <w:sz w:val="24"/>
+                <w:szCs w:val="24"/>
+                <w:rtl w:val="0"/>
+              </w:rPr>
+              <w:t xml:space="preserve">ILF</w:t>
+            </w:r>
+          </w:p>
+        </w:tc>
+        <w:tc>
+          <w:tcPr>
+            <w:tcBorders>
+              <w:bottom w:color="000000" w:space="0" w:sz="8" w:val="single"/>
+              <w:right w:color="000000" w:space="0" w:sz="8" w:val="single"/>
+            </w:tcBorders>
+            <w:tcMar>
+              <w:top w:w="100.0" w:type="dxa"/>
+              <w:left w:w="100.0" w:type="dxa"/>
+              <w:bottom w:w="100.0" w:type="dxa"/>
+              <w:right w:w="100.0" w:type="dxa"/>
+            </w:tcMar>
+          </w:tcPr>
+          <w:p>
+            <w:pPr>
+              <w:contextualSpacing w:val="0"/>
+              <w:jc w:val="center"/>
+            </w:pPr>
+            <w:r>
+              <w:rPr>
+                <w:rFonts w:ascii="Times New Roman" w:cs="Times New Roman" w:eastAsia="Times New Roman" w:hAnsi="Times New Roman"/>
+                <w:sz w:val="24"/>
+                <w:szCs w:val="24"/>
+                <w:rtl w:val="0"/>
+              </w:rPr>
+              <w:t xml:space="preserve">0</w:t>
+            </w:r>
+          </w:p>
+        </w:tc>
+        <w:tc>
+          <w:tcPr>
+            <w:tcBorders>
+              <w:bottom w:color="000000" w:space="0" w:sz="8" w:val="single"/>
+              <w:right w:color="000000" w:space="0" w:sz="8" w:val="single"/>
+            </w:tcBorders>
+            <w:tcMar>
+              <w:top w:w="100.0" w:type="dxa"/>
+              <w:left w:w="100.0" w:type="dxa"/>
+              <w:bottom w:w="100.0" w:type="dxa"/>
+              <w:right w:w="100.0" w:type="dxa"/>
+            </w:tcMar>
+          </w:tcPr>
+          <w:p>
+            <w:pPr>
+              <w:contextualSpacing w:val="0"/>
+              <w:jc w:val="center"/>
+            </w:pPr>
+            <w:r>
+              <w:rPr>
+                <w:rFonts w:ascii="Times New Roman" w:cs="Times New Roman" w:eastAsia="Times New Roman" w:hAnsi="Times New Roman"/>
+                <w:sz w:val="24"/>
+                <w:szCs w:val="24"/>
+                <w:rtl w:val="0"/>
+              </w:rPr>
+              <w:t xml:space="preserve">5</w:t>
+            </w:r>
+          </w:p>
+        </w:tc>
+      </w:tr>
+      <w:tr>
+        <w:tc>
+          <w:tcPr>
+            <w:tcBorders>
+              <w:left w:color="000000" w:space="0" w:sz="8" w:val="single"/>
+              <w:bottom w:color="000000" w:space="0" w:sz="8" w:val="single"/>
+              <w:right w:color="000000" w:space="0" w:sz="8" w:val="single"/>
+            </w:tcBorders>
+            <w:tcMar>
+              <w:top w:w="100.0" w:type="dxa"/>
+              <w:left w:w="100.0" w:type="dxa"/>
+              <w:bottom w:w="100.0" w:type="dxa"/>
+              <w:right w:w="100.0" w:type="dxa"/>
+            </w:tcMar>
+          </w:tcPr>
+          <w:p>
+            <w:pPr>
+              <w:contextualSpacing w:val="0"/>
+              <w:jc w:val="center"/>
+            </w:pPr>
+            <w:r>
+              <w:rPr>
+                <w:rFonts w:ascii="Times New Roman" w:cs="Times New Roman" w:eastAsia="Times New Roman" w:hAnsi="Times New Roman"/>
+                <w:b w:val="1"/>
+                <w:sz w:val="24"/>
+                <w:szCs w:val="24"/>
+                <w:rtl w:val="0"/>
+              </w:rPr>
+              <w:t xml:space="preserve">EIF</w:t>
+            </w:r>
+          </w:p>
+        </w:tc>
+        <w:tc>
+          <w:tcPr>
+            <w:tcBorders>
+              <w:bottom w:color="000000" w:space="0" w:sz="8" w:val="single"/>
+              <w:right w:color="000000" w:space="0" w:sz="8" w:val="single"/>
+            </w:tcBorders>
+            <w:tcMar>
+              <w:top w:w="100.0" w:type="dxa"/>
+              <w:left w:w="100.0" w:type="dxa"/>
+              <w:bottom w:w="100.0" w:type="dxa"/>
+              <w:right w:w="100.0" w:type="dxa"/>
+            </w:tcMar>
+          </w:tcPr>
+          <w:p>
+            <w:pPr>
+              <w:contextualSpacing w:val="0"/>
+              <w:jc w:val="center"/>
+            </w:pPr>
+            <w:r>
+              <w:rPr>
+                <w:rFonts w:ascii="Times New Roman" w:cs="Times New Roman" w:eastAsia="Times New Roman" w:hAnsi="Times New Roman"/>
+                <w:sz w:val="24"/>
+                <w:szCs w:val="24"/>
+                <w:rtl w:val="0"/>
+              </w:rPr>
+              <w:t xml:space="preserve">0</w:t>
+            </w:r>
+          </w:p>
+        </w:tc>
+        <w:tc>
+          <w:tcPr>
+            <w:tcBorders>
+              <w:bottom w:color="000000" w:space="0" w:sz="8" w:val="single"/>
+              <w:right w:color="000000" w:space="0" w:sz="8" w:val="single"/>
+            </w:tcBorders>
+            <w:tcMar>
+              <w:top w:w="100.0" w:type="dxa"/>
+              <w:left w:w="100.0" w:type="dxa"/>
+              <w:bottom w:w="100.0" w:type="dxa"/>
+              <w:right w:w="100.0" w:type="dxa"/>
+            </w:tcMar>
+          </w:tcPr>
+          <w:p>
+            <w:pPr>
+              <w:contextualSpacing w:val="0"/>
+              <w:jc w:val="center"/>
+            </w:pPr>
+            <w:r>
+              <w:rPr>
+                <w:rFonts w:ascii="Times New Roman" w:cs="Times New Roman" w:eastAsia="Times New Roman" w:hAnsi="Times New Roman"/>
+                <w:sz w:val="24"/>
+                <w:szCs w:val="24"/>
+                <w:rtl w:val="0"/>
+              </w:rPr>
+              <w:t xml:space="preserve">4</w:t>
+            </w:r>
+          </w:p>
+        </w:tc>
+      </w:tr>
+    </w:tbl>
     <w:p>
       <w:pPr>
         <w:contextualSpacing w:val="0"/>
@@ -7180,5 +7969,25 @@
     <w:tblStylePr w:type="seCell"/>
     <w:tblStylePr w:type="swCell"/>
   </w:style>
+  <w:style w:type="table" w:styleId="Table6">
+    <w:basedOn w:val="TableNormal"/>
+    <w:tblPr>
+      <w:tblStyleRowBandSize w:val="1"/>
+      <w:tblStyleColBandSize w:val="1"/>
+      <w:tblCellMar/>
+    </w:tblPr>
+    <w:tblStylePr w:type="band1Horz"/>
+    <w:tblStylePr w:type="band1Vert"/>
+    <w:tblStylePr w:type="band2Horz"/>
+    <w:tblStylePr w:type="band2Vert"/>
+    <w:tblStylePr w:type="firstCol"/>
+    <w:tblStylePr w:type="firstRow"/>
+    <w:tblStylePr w:type="lastCol"/>
+    <w:tblStylePr w:type="lastRow"/>
+    <w:tblStylePr w:type="neCell"/>
+    <w:tblStylePr w:type="nwCell"/>
+    <w:tblStylePr w:type="seCell"/>
+    <w:tblStylePr w:type="swCell"/>
+  </w:style>
 </w:styles>
 </file>
</xml_diff>